<commit_message>
Exercicio 1 e 2 feito de 25 necessarios, 1 e 2 funcionando
</commit_message>
<xml_diff>
--- a/Prática/Exercicios 008 Consulta MySQL 08-04.docx
+++ b/Prática/Exercicios 008 Consulta MySQL 08-04.docx
@@ -97,6 +97,22 @@
     </w:p>
     <w:p>
       <w:pPr>
+        <w:spacing w:line="360" w:lineRule="auto"/>
+        <w:rPr>
+          <w:rFonts w:ascii="Arial" w:hAnsi="Arial" w:cs="Arial"/>
+        </w:rPr>
+      </w:pPr>
+    </w:p>
+    <w:p>
+      <w:pPr>
+        <w:spacing w:line="360" w:lineRule="auto"/>
+        <w:rPr>
+          <w:rFonts w:ascii="Arial" w:hAnsi="Arial" w:cs="Arial"/>
+        </w:rPr>
+      </w:pPr>
+    </w:p>
+    <w:p>
+      <w:pPr>
         <w:pStyle w:val="PargrafodaLista"/>
         <w:numPr>
           <w:ilvl w:val="0"/>
@@ -116,6 +132,22 @@
     </w:p>
     <w:p>
       <w:pPr>
+        <w:spacing w:line="360" w:lineRule="auto"/>
+        <w:rPr>
+          <w:rFonts w:ascii="Arial" w:hAnsi="Arial" w:cs="Arial"/>
+        </w:rPr>
+      </w:pPr>
+    </w:p>
+    <w:p>
+      <w:pPr>
+        <w:spacing w:line="360" w:lineRule="auto"/>
+        <w:rPr>
+          <w:rFonts w:ascii="Arial" w:hAnsi="Arial" w:cs="Arial"/>
+        </w:rPr>
+      </w:pPr>
+    </w:p>
+    <w:p>
+      <w:pPr>
         <w:pStyle w:val="PargrafodaLista"/>
         <w:numPr>
           <w:ilvl w:val="0"/>
@@ -135,6 +167,22 @@
     </w:p>
     <w:p>
       <w:pPr>
+        <w:spacing w:line="360" w:lineRule="auto"/>
+        <w:rPr>
+          <w:rFonts w:ascii="Arial" w:hAnsi="Arial" w:cs="Arial"/>
+        </w:rPr>
+      </w:pPr>
+    </w:p>
+    <w:p>
+      <w:pPr>
+        <w:spacing w:line="360" w:lineRule="auto"/>
+        <w:rPr>
+          <w:rFonts w:ascii="Arial" w:hAnsi="Arial" w:cs="Arial"/>
+        </w:rPr>
+      </w:pPr>
+    </w:p>
+    <w:p>
+      <w:pPr>
         <w:pStyle w:val="PargrafodaLista"/>
         <w:numPr>
           <w:ilvl w:val="0"/>
@@ -154,6 +202,22 @@
     </w:p>
     <w:p>
       <w:pPr>
+        <w:spacing w:line="360" w:lineRule="auto"/>
+        <w:rPr>
+          <w:rFonts w:ascii="Arial" w:hAnsi="Arial" w:cs="Arial"/>
+        </w:rPr>
+      </w:pPr>
+    </w:p>
+    <w:p>
+      <w:pPr>
+        <w:spacing w:line="360" w:lineRule="auto"/>
+        <w:rPr>
+          <w:rFonts w:ascii="Arial" w:hAnsi="Arial" w:cs="Arial"/>
+        </w:rPr>
+      </w:pPr>
+    </w:p>
+    <w:p>
+      <w:pPr>
         <w:pStyle w:val="PargrafodaLista"/>
         <w:numPr>
           <w:ilvl w:val="0"/>
@@ -173,6 +237,22 @@
     </w:p>
     <w:p>
       <w:pPr>
+        <w:spacing w:line="360" w:lineRule="auto"/>
+        <w:rPr>
+          <w:rFonts w:ascii="Arial" w:hAnsi="Arial" w:cs="Arial"/>
+        </w:rPr>
+      </w:pPr>
+    </w:p>
+    <w:p>
+      <w:pPr>
+        <w:spacing w:line="360" w:lineRule="auto"/>
+        <w:rPr>
+          <w:rFonts w:ascii="Arial" w:hAnsi="Arial" w:cs="Arial"/>
+        </w:rPr>
+      </w:pPr>
+    </w:p>
+    <w:p>
+      <w:pPr>
         <w:pStyle w:val="PargrafodaLista"/>
         <w:numPr>
           <w:ilvl w:val="0"/>
@@ -192,25 +272,58 @@
     </w:p>
     <w:p>
       <w:pPr>
-        <w:pStyle w:val="PargrafodaLista"/>
-        <w:numPr>
-          <w:ilvl w:val="0"/>
-          <w:numId w:val="1"/>
-        </w:numPr>
-        <w:spacing w:line="360" w:lineRule="auto"/>
-        <w:rPr>
-          <w:rFonts w:ascii="Arial" w:hAnsi="Arial" w:cs="Arial"/>
-        </w:rPr>
-      </w:pPr>
-      <w:r>
-        <w:rPr>
-          <w:rFonts w:ascii="Arial" w:hAnsi="Arial" w:cs="Arial"/>
-        </w:rPr>
+        <w:spacing w:line="360" w:lineRule="auto"/>
+        <w:rPr>
+          <w:rFonts w:ascii="Arial" w:hAnsi="Arial" w:cs="Arial"/>
+        </w:rPr>
+      </w:pPr>
+    </w:p>
+    <w:p>
+      <w:pPr>
+        <w:spacing w:line="360" w:lineRule="auto"/>
+        <w:rPr>
+          <w:rFonts w:ascii="Arial" w:hAnsi="Arial" w:cs="Arial"/>
+        </w:rPr>
+      </w:pPr>
+    </w:p>
+    <w:p>
+      <w:pPr>
+        <w:pStyle w:val="PargrafodaLista"/>
+        <w:numPr>
+          <w:ilvl w:val="0"/>
+          <w:numId w:val="1"/>
+        </w:numPr>
+        <w:spacing w:line="360" w:lineRule="auto"/>
+        <w:rPr>
+          <w:rFonts w:ascii="Arial" w:hAnsi="Arial" w:cs="Arial"/>
+        </w:rPr>
+      </w:pPr>
+      <w:r>
+        <w:rPr>
+          <w:rFonts w:ascii="Arial" w:hAnsi="Arial" w:cs="Arial"/>
+        </w:rPr>
+        <w:lastRenderedPageBreak/>
         <w:t>Nome das pessoas que compraram mais de 5 peças de queijo e mais de 3 litros de leite.</w:t>
       </w:r>
     </w:p>
     <w:p>
       <w:pPr>
+        <w:spacing w:line="360" w:lineRule="auto"/>
+        <w:rPr>
+          <w:rFonts w:ascii="Arial" w:hAnsi="Arial" w:cs="Arial"/>
+        </w:rPr>
+      </w:pPr>
+    </w:p>
+    <w:p>
+      <w:pPr>
+        <w:spacing w:line="360" w:lineRule="auto"/>
+        <w:rPr>
+          <w:rFonts w:ascii="Arial" w:hAnsi="Arial" w:cs="Arial"/>
+        </w:rPr>
+      </w:pPr>
+    </w:p>
+    <w:p>
+      <w:pPr>
         <w:pStyle w:val="PargrafodaLista"/>
         <w:numPr>
           <w:ilvl w:val="0"/>
@@ -230,6 +343,22 @@
     </w:p>
     <w:p>
       <w:pPr>
+        <w:spacing w:line="360" w:lineRule="auto"/>
+        <w:rPr>
+          <w:rFonts w:ascii="Arial" w:hAnsi="Arial" w:cs="Arial"/>
+        </w:rPr>
+      </w:pPr>
+    </w:p>
+    <w:p>
+      <w:pPr>
+        <w:spacing w:line="360" w:lineRule="auto"/>
+        <w:rPr>
+          <w:rFonts w:ascii="Arial" w:hAnsi="Arial" w:cs="Arial"/>
+        </w:rPr>
+      </w:pPr>
+    </w:p>
+    <w:p>
+      <w:pPr>
         <w:pStyle w:val="PargrafodaLista"/>
         <w:numPr>
           <w:ilvl w:val="0"/>
@@ -246,14 +375,12 @@
         </w:rPr>
         <w:t xml:space="preserve">Profissão de todos os clientes que são professores, </w:t>
       </w:r>
-      <w:proofErr w:type="gramStart"/>
-      <w:r>
-        <w:rPr>
-          <w:rFonts w:ascii="Arial" w:hAnsi="Arial" w:cs="Arial"/>
-        </w:rPr>
-        <w:t>engenheiros, ou gestores</w:t>
-      </w:r>
-      <w:proofErr w:type="gramEnd"/>
+      <w:r>
+        <w:rPr>
+          <w:rFonts w:ascii="Arial" w:hAnsi="Arial" w:cs="Arial"/>
+        </w:rPr>
+        <w:t>engenheiros ou gestores</w:t>
+      </w:r>
       <w:r>
         <w:rPr>
           <w:rFonts w:ascii="Arial" w:hAnsi="Arial" w:cs="Arial"/>
@@ -263,6 +390,22 @@
     </w:p>
     <w:p>
       <w:pPr>
+        <w:spacing w:line="360" w:lineRule="auto"/>
+        <w:rPr>
+          <w:rFonts w:ascii="Arial" w:hAnsi="Arial" w:cs="Arial"/>
+        </w:rPr>
+      </w:pPr>
+    </w:p>
+    <w:p>
+      <w:pPr>
+        <w:spacing w:line="360" w:lineRule="auto"/>
+        <w:rPr>
+          <w:rFonts w:ascii="Arial" w:hAnsi="Arial" w:cs="Arial"/>
+        </w:rPr>
+      </w:pPr>
+    </w:p>
+    <w:p>
+      <w:pPr>
         <w:pStyle w:val="PargrafodaLista"/>
         <w:numPr>
           <w:ilvl w:val="0"/>
@@ -279,52 +422,608 @@
         </w:rPr>
         <w:t>Nome da rua dos clientes que compram queijo com valor maior que R$ 5,00 e menor que R$ 25,00</w:t>
       </w:r>
-    </w:p>
-    <w:p>
-      <w:pPr>
-        <w:pStyle w:val="PargrafodaLista"/>
-        <w:numPr>
-          <w:ilvl w:val="0"/>
-          <w:numId w:val="1"/>
-        </w:numPr>
-        <w:spacing w:line="360" w:lineRule="auto"/>
-        <w:rPr>
-          <w:rFonts w:ascii="Arial" w:hAnsi="Arial" w:cs="Arial"/>
-        </w:rPr>
-      </w:pPr>
-      <w:r>
-        <w:rPr>
-          <w:rFonts w:ascii="Arial" w:hAnsi="Arial" w:cs="Arial"/>
-        </w:rPr>
-        <w:t>Nome, Profissão e Sexo dos clientes que compram mais de 4 litros de leite cujo valor esteja entre R$ 1,00 e R$ 1,80.</w:t>
-      </w:r>
-    </w:p>
-    <w:p>
-      <w:pPr>
-        <w:pStyle w:val="PargrafodaLista"/>
-        <w:numPr>
-          <w:ilvl w:val="0"/>
-          <w:numId w:val="1"/>
-        </w:numPr>
-        <w:spacing w:line="360" w:lineRule="auto"/>
-        <w:rPr>
-          <w:rFonts w:ascii="Arial" w:hAnsi="Arial" w:cs="Arial"/>
-        </w:rPr>
-      </w:pPr>
-      <w:r>
-        <w:rPr>
-          <w:rFonts w:ascii="Arial" w:hAnsi="Arial" w:cs="Arial"/>
-        </w:rPr>
-        <w:t>Nome, Profissão e Sexo dos clientes que compram mais de 4 litros de leite cujo valor esteja entre R$ 1,00 e R$ 1,80, ordenados pelo sexo.</w:t>
-      </w:r>
-    </w:p>
-    <w:p>
-      <w:pPr>
-        <w:pStyle w:val="PargrafodaLista"/>
-        <w:numPr>
-          <w:ilvl w:val="0"/>
-          <w:numId w:val="1"/>
-        </w:numPr>
+      <w:r>
+        <w:rPr>
+          <w:rFonts w:ascii="Arial" w:hAnsi="Arial" w:cs="Arial"/>
+        </w:rPr>
+        <w:t>.</w:t>
+      </w:r>
+    </w:p>
+    <w:p>
+      <w:pPr>
+        <w:spacing w:line="360" w:lineRule="auto"/>
+        <w:rPr>
+          <w:rFonts w:ascii="Arial" w:hAnsi="Arial" w:cs="Arial"/>
+        </w:rPr>
+      </w:pPr>
+    </w:p>
+    <w:p>
+      <w:pPr>
+        <w:spacing w:line="360" w:lineRule="auto"/>
+        <w:rPr>
+          <w:rFonts w:ascii="Arial" w:hAnsi="Arial" w:cs="Arial"/>
+        </w:rPr>
+      </w:pPr>
+    </w:p>
+    <w:p>
+      <w:pPr>
+        <w:pStyle w:val="PargrafodaLista"/>
+        <w:numPr>
+          <w:ilvl w:val="0"/>
+          <w:numId w:val="1"/>
+        </w:numPr>
+        <w:spacing w:line="360" w:lineRule="auto"/>
+        <w:rPr>
+          <w:rFonts w:ascii="Arial" w:hAnsi="Arial" w:cs="Arial"/>
+        </w:rPr>
+      </w:pPr>
+      <w:r>
+        <w:rPr>
+          <w:rFonts w:ascii="Arial" w:hAnsi="Arial" w:cs="Arial"/>
+        </w:rPr>
+        <w:t xml:space="preserve">Nome, Profissão e Sexo dos clientes que compram mais de </w:t>
+      </w:r>
+      <w:r>
+        <w:rPr>
+          <w:rFonts w:ascii="Arial" w:hAnsi="Arial" w:cs="Arial"/>
+        </w:rPr>
+        <w:t>10</w:t>
+      </w:r>
+      <w:r>
+        <w:rPr>
+          <w:rFonts w:ascii="Arial" w:hAnsi="Arial" w:cs="Arial"/>
+        </w:rPr>
+        <w:t xml:space="preserve"> litros de leite cujo valor esteja entre R$ 1,00 e R$ </w:t>
+      </w:r>
+      <w:r>
+        <w:rPr>
+          <w:rFonts w:ascii="Arial" w:hAnsi="Arial" w:cs="Arial"/>
+        </w:rPr>
+        <w:t>4,75</w:t>
+      </w:r>
+      <w:r>
+        <w:rPr>
+          <w:rFonts w:ascii="Arial" w:hAnsi="Arial" w:cs="Arial"/>
+        </w:rPr>
+        <w:t>.</w:t>
+      </w:r>
+    </w:p>
+    <w:p>
+      <w:pPr>
+        <w:spacing w:line="360" w:lineRule="auto"/>
+        <w:rPr>
+          <w:rFonts w:ascii="Arial" w:hAnsi="Arial" w:cs="Arial"/>
+        </w:rPr>
+      </w:pPr>
+    </w:p>
+    <w:p>
+      <w:pPr>
+        <w:spacing w:line="360" w:lineRule="auto"/>
+        <w:rPr>
+          <w:rFonts w:ascii="Arial" w:hAnsi="Arial" w:cs="Arial"/>
+        </w:rPr>
+      </w:pPr>
+    </w:p>
+    <w:p>
+      <w:pPr>
+        <w:pStyle w:val="PargrafodaLista"/>
+        <w:numPr>
+          <w:ilvl w:val="0"/>
+          <w:numId w:val="1"/>
+        </w:numPr>
+        <w:spacing w:line="360" w:lineRule="auto"/>
+        <w:rPr>
+          <w:rFonts w:ascii="Arial" w:hAnsi="Arial" w:cs="Arial"/>
+        </w:rPr>
+      </w:pPr>
+      <w:r>
+        <w:rPr>
+          <w:rFonts w:ascii="Arial" w:hAnsi="Arial" w:cs="Arial"/>
+        </w:rPr>
+        <w:t xml:space="preserve">Nome, Profissão e Sexo dos clientes que compram mais de </w:t>
+      </w:r>
+      <w:r>
+        <w:rPr>
+          <w:rFonts w:ascii="Arial" w:hAnsi="Arial" w:cs="Arial"/>
+        </w:rPr>
+        <w:t>10</w:t>
+      </w:r>
+      <w:r>
+        <w:rPr>
+          <w:rFonts w:ascii="Arial" w:hAnsi="Arial" w:cs="Arial"/>
+        </w:rPr>
+        <w:t xml:space="preserve"> litros de leite cujo valor esteja entre R$ 1,00 e R$ </w:t>
+      </w:r>
+      <w:r>
+        <w:rPr>
+          <w:rFonts w:ascii="Arial" w:hAnsi="Arial" w:cs="Arial"/>
+        </w:rPr>
+        <w:t>4,75</w:t>
+      </w:r>
+      <w:r>
+        <w:rPr>
+          <w:rFonts w:ascii="Arial" w:hAnsi="Arial" w:cs="Arial"/>
+        </w:rPr>
+        <w:t xml:space="preserve">, ordenados pelo </w:t>
+      </w:r>
+      <w:r>
+        <w:rPr>
+          <w:rFonts w:ascii="Arial" w:hAnsi="Arial" w:cs="Arial"/>
+        </w:rPr>
+        <w:t>nome decrescente</w:t>
+      </w:r>
+      <w:r>
+        <w:rPr>
+          <w:rFonts w:ascii="Arial" w:hAnsi="Arial" w:cs="Arial"/>
+        </w:rPr>
+        <w:t>.</w:t>
+      </w:r>
+    </w:p>
+    <w:p>
+      <w:pPr>
+        <w:spacing w:line="360" w:lineRule="auto"/>
+        <w:rPr>
+          <w:rFonts w:ascii="Arial" w:hAnsi="Arial" w:cs="Arial"/>
+        </w:rPr>
+      </w:pPr>
+    </w:p>
+    <w:p>
+      <w:pPr>
+        <w:spacing w:line="360" w:lineRule="auto"/>
+        <w:rPr>
+          <w:rFonts w:ascii="Arial" w:hAnsi="Arial" w:cs="Arial"/>
+        </w:rPr>
+      </w:pPr>
+    </w:p>
+    <w:p>
+      <w:pPr>
+        <w:pStyle w:val="PargrafodaLista"/>
+        <w:numPr>
+          <w:ilvl w:val="0"/>
+          <w:numId w:val="1"/>
+        </w:numPr>
+        <w:spacing w:line="360" w:lineRule="auto"/>
+        <w:rPr>
+          <w:rFonts w:ascii="Arial" w:hAnsi="Arial" w:cs="Arial"/>
+        </w:rPr>
+      </w:pPr>
+      <w:r>
+        <w:rPr>
+          <w:rFonts w:ascii="Arial" w:hAnsi="Arial" w:cs="Arial"/>
+        </w:rPr>
+        <w:t>Profissão dos clientes que compram leite e queijo, ordenado pelo Nome em ordem crescente.</w:t>
+      </w:r>
+    </w:p>
+    <w:p>
+      <w:pPr>
+        <w:spacing w:line="360" w:lineRule="auto"/>
+        <w:rPr>
+          <w:rFonts w:ascii="Arial" w:hAnsi="Arial" w:cs="Arial"/>
+        </w:rPr>
+      </w:pPr>
+    </w:p>
+    <w:p>
+      <w:pPr>
+        <w:spacing w:line="360" w:lineRule="auto"/>
+        <w:rPr>
+          <w:rFonts w:ascii="Arial" w:hAnsi="Arial" w:cs="Arial"/>
+        </w:rPr>
+      </w:pPr>
+    </w:p>
+    <w:p>
+      <w:pPr>
+        <w:pStyle w:val="PargrafodaLista"/>
+        <w:numPr>
+          <w:ilvl w:val="0"/>
+          <w:numId w:val="1"/>
+        </w:numPr>
+        <w:spacing w:line="360" w:lineRule="auto"/>
+        <w:rPr>
+          <w:rFonts w:ascii="Arial" w:hAnsi="Arial" w:cs="Arial"/>
+        </w:rPr>
+      </w:pPr>
+      <w:r>
+        <w:rPr>
+          <w:rFonts w:ascii="Arial" w:hAnsi="Arial" w:cs="Arial"/>
+        </w:rPr>
+        <w:t>Produtos comprados pelos clientes que moram em Curitiba e que compram em quantidade maior que 5 unidades.</w:t>
+      </w:r>
+    </w:p>
+    <w:p>
+      <w:pPr>
+        <w:spacing w:line="360" w:lineRule="auto"/>
+        <w:rPr>
+          <w:rFonts w:ascii="Arial" w:hAnsi="Arial" w:cs="Arial"/>
+        </w:rPr>
+      </w:pPr>
+    </w:p>
+    <w:p>
+      <w:pPr>
+        <w:spacing w:line="360" w:lineRule="auto"/>
+        <w:rPr>
+          <w:rFonts w:ascii="Arial" w:hAnsi="Arial" w:cs="Arial"/>
+        </w:rPr>
+      </w:pPr>
+    </w:p>
+    <w:p>
+      <w:pPr>
+        <w:pStyle w:val="PargrafodaLista"/>
+        <w:numPr>
+          <w:ilvl w:val="0"/>
+          <w:numId w:val="1"/>
+        </w:numPr>
+        <w:spacing w:line="360" w:lineRule="auto"/>
+        <w:rPr>
+          <w:rFonts w:ascii="Arial" w:hAnsi="Arial" w:cs="Arial"/>
+        </w:rPr>
+      </w:pPr>
+      <w:r>
+        <w:rPr>
+          <w:rFonts w:ascii="Arial" w:hAnsi="Arial" w:cs="Arial"/>
+        </w:rPr>
+        <w:t>Soma de todas as compras realizadas pelos clientes que moram em Curitiba.</w:t>
+      </w:r>
+    </w:p>
+    <w:p>
+      <w:pPr>
+        <w:spacing w:line="360" w:lineRule="auto"/>
+        <w:rPr>
+          <w:rFonts w:ascii="Arial" w:hAnsi="Arial" w:cs="Arial"/>
+        </w:rPr>
+      </w:pPr>
+    </w:p>
+    <w:p>
+      <w:pPr>
+        <w:spacing w:line="360" w:lineRule="auto"/>
+        <w:rPr>
+          <w:rFonts w:ascii="Arial" w:hAnsi="Arial" w:cs="Arial"/>
+        </w:rPr>
+      </w:pPr>
+    </w:p>
+    <w:p>
+      <w:pPr>
+        <w:pStyle w:val="PargrafodaLista"/>
+        <w:numPr>
+          <w:ilvl w:val="0"/>
+          <w:numId w:val="1"/>
+        </w:numPr>
+        <w:spacing w:line="360" w:lineRule="auto"/>
+        <w:rPr>
+          <w:rFonts w:ascii="Arial" w:hAnsi="Arial" w:cs="Arial"/>
+        </w:rPr>
+      </w:pPr>
+      <w:r>
+        <w:rPr>
+          <w:rFonts w:ascii="Arial" w:hAnsi="Arial" w:cs="Arial"/>
+        </w:rPr>
+        <w:t>Lote dos produtos comprados pelos clientes cuja profissão seja professor.</w:t>
+      </w:r>
+    </w:p>
+    <w:p>
+      <w:pPr>
+        <w:spacing w:line="360" w:lineRule="auto"/>
+        <w:rPr>
+          <w:rFonts w:ascii="Arial" w:hAnsi="Arial" w:cs="Arial"/>
+        </w:rPr>
+      </w:pPr>
+    </w:p>
+    <w:p>
+      <w:pPr>
+        <w:spacing w:line="360" w:lineRule="auto"/>
+        <w:rPr>
+          <w:rFonts w:ascii="Arial" w:hAnsi="Arial" w:cs="Arial"/>
+        </w:rPr>
+      </w:pPr>
+    </w:p>
+    <w:p>
+      <w:pPr>
+        <w:pStyle w:val="PargrafodaLista"/>
+        <w:numPr>
+          <w:ilvl w:val="0"/>
+          <w:numId w:val="1"/>
+        </w:numPr>
+        <w:spacing w:line="360" w:lineRule="auto"/>
+        <w:rPr>
+          <w:rFonts w:ascii="Arial" w:hAnsi="Arial" w:cs="Arial"/>
+        </w:rPr>
+      </w:pPr>
+      <w:r>
+        <w:rPr>
+          <w:rFonts w:ascii="Arial" w:hAnsi="Arial" w:cs="Arial"/>
+        </w:rPr>
+        <w:t>Validade dos lotes cuja venda foi realizada para a cidade de Guarapuava.</w:t>
+      </w:r>
+    </w:p>
+    <w:p>
+      <w:pPr>
+        <w:spacing w:line="360" w:lineRule="auto"/>
+        <w:rPr>
+          <w:rFonts w:ascii="Arial" w:hAnsi="Arial" w:cs="Arial"/>
+        </w:rPr>
+      </w:pPr>
+    </w:p>
+    <w:p>
+      <w:pPr>
+        <w:spacing w:line="360" w:lineRule="auto"/>
+        <w:rPr>
+          <w:rFonts w:ascii="Arial" w:hAnsi="Arial" w:cs="Arial"/>
+        </w:rPr>
+      </w:pPr>
+    </w:p>
+    <w:p>
+      <w:pPr>
+        <w:pStyle w:val="PargrafodaLista"/>
+        <w:numPr>
+          <w:ilvl w:val="0"/>
+          <w:numId w:val="1"/>
+        </w:numPr>
+        <w:spacing w:line="360" w:lineRule="auto"/>
+        <w:rPr>
+          <w:rFonts w:ascii="Arial" w:hAnsi="Arial" w:cs="Arial"/>
+        </w:rPr>
+      </w:pPr>
+      <w:r>
+        <w:rPr>
+          <w:rFonts w:ascii="Arial" w:hAnsi="Arial" w:cs="Arial"/>
+        </w:rPr>
+        <w:t>Todos os lotes de todos os produtos.</w:t>
+      </w:r>
+    </w:p>
+    <w:p>
+      <w:pPr>
+        <w:spacing w:line="360" w:lineRule="auto"/>
+        <w:rPr>
+          <w:rFonts w:ascii="Arial" w:hAnsi="Arial" w:cs="Arial"/>
+        </w:rPr>
+      </w:pPr>
+    </w:p>
+    <w:p>
+      <w:pPr>
+        <w:spacing w:line="360" w:lineRule="auto"/>
+        <w:rPr>
+          <w:rFonts w:ascii="Arial" w:hAnsi="Arial" w:cs="Arial"/>
+        </w:rPr>
+      </w:pPr>
+    </w:p>
+    <w:p>
+      <w:pPr>
+        <w:pStyle w:val="PargrafodaLista"/>
+        <w:numPr>
+          <w:ilvl w:val="0"/>
+          <w:numId w:val="1"/>
+        </w:numPr>
+        <w:spacing w:line="360" w:lineRule="auto"/>
+        <w:rPr>
+          <w:rFonts w:ascii="Arial" w:hAnsi="Arial" w:cs="Arial"/>
+        </w:rPr>
+      </w:pPr>
+      <w:r>
+        <w:rPr>
+          <w:rFonts w:ascii="Arial" w:hAnsi="Arial" w:cs="Arial"/>
+        </w:rPr>
+        <w:t>As quantidades de queijo compradas pelos clientes de Guarapuava.</w:t>
+      </w:r>
+    </w:p>
+    <w:p>
+      <w:pPr>
+        <w:spacing w:line="360" w:lineRule="auto"/>
+        <w:rPr>
+          <w:rFonts w:ascii="Arial" w:hAnsi="Arial" w:cs="Arial"/>
+        </w:rPr>
+      </w:pPr>
+    </w:p>
+    <w:p>
+      <w:pPr>
+        <w:spacing w:line="360" w:lineRule="auto"/>
+        <w:rPr>
+          <w:rFonts w:ascii="Arial" w:hAnsi="Arial" w:cs="Arial"/>
+        </w:rPr>
+      </w:pPr>
+    </w:p>
+    <w:p>
+      <w:pPr>
+        <w:pStyle w:val="PargrafodaLista"/>
+        <w:numPr>
+          <w:ilvl w:val="0"/>
+          <w:numId w:val="1"/>
+        </w:numPr>
+        <w:spacing w:line="360" w:lineRule="auto"/>
+        <w:rPr>
+          <w:rFonts w:ascii="Arial" w:hAnsi="Arial" w:cs="Arial"/>
+        </w:rPr>
+      </w:pPr>
+      <w:r>
+        <w:rPr>
+          <w:rFonts w:ascii="Arial" w:hAnsi="Arial" w:cs="Arial"/>
+        </w:rPr>
+        <w:t>A data e a quantidade de leite compradas pelos clientes que moram em Curitiba ou em Guarapuava.</w:t>
+      </w:r>
+    </w:p>
+    <w:p>
+      <w:pPr>
+        <w:spacing w:line="360" w:lineRule="auto"/>
+        <w:rPr>
+          <w:rFonts w:ascii="Arial" w:hAnsi="Arial" w:cs="Arial"/>
+        </w:rPr>
+      </w:pPr>
+    </w:p>
+    <w:p>
+      <w:pPr>
+        <w:spacing w:line="360" w:lineRule="auto"/>
+        <w:rPr>
+          <w:rFonts w:ascii="Arial" w:hAnsi="Arial" w:cs="Arial"/>
+        </w:rPr>
+      </w:pPr>
+    </w:p>
+    <w:p>
+      <w:pPr>
+        <w:pStyle w:val="PargrafodaLista"/>
+        <w:numPr>
+          <w:ilvl w:val="0"/>
+          <w:numId w:val="1"/>
+        </w:numPr>
+        <w:spacing w:line="360" w:lineRule="auto"/>
+        <w:rPr>
+          <w:rFonts w:ascii="Arial" w:hAnsi="Arial" w:cs="Arial"/>
+        </w:rPr>
+      </w:pPr>
+      <w:r>
+        <w:rPr>
+          <w:rFonts w:ascii="Arial" w:hAnsi="Arial" w:cs="Arial"/>
+        </w:rPr>
+        <w:t>Nome dos clientes que compraram queijo, bem como a data da compra e quantidade.</w:t>
+      </w:r>
+    </w:p>
+    <w:p>
+      <w:pPr>
+        <w:spacing w:line="360" w:lineRule="auto"/>
+        <w:rPr>
+          <w:rFonts w:ascii="Arial" w:hAnsi="Arial" w:cs="Arial"/>
+        </w:rPr>
+      </w:pPr>
+    </w:p>
+    <w:p>
+      <w:pPr>
+        <w:spacing w:line="360" w:lineRule="auto"/>
+        <w:rPr>
+          <w:rFonts w:ascii="Arial" w:hAnsi="Arial" w:cs="Arial"/>
+        </w:rPr>
+      </w:pPr>
+    </w:p>
+    <w:p>
+      <w:pPr>
+        <w:pStyle w:val="PargrafodaLista"/>
+        <w:numPr>
+          <w:ilvl w:val="0"/>
+          <w:numId w:val="1"/>
+        </w:numPr>
+        <w:spacing w:line="360" w:lineRule="auto"/>
+        <w:rPr>
+          <w:rFonts w:ascii="Arial" w:hAnsi="Arial" w:cs="Arial"/>
+        </w:rPr>
+      </w:pPr>
+      <w:r>
+        <w:rPr>
+          <w:rFonts w:ascii="Arial" w:hAnsi="Arial" w:cs="Arial"/>
+        </w:rPr>
+        <w:t>Nome e cidade dos clientes, data da compra e tipo de pagamento, quantidade comprada e descrição dos produtos.</w:t>
+      </w:r>
+    </w:p>
+    <w:p>
+      <w:pPr>
+        <w:spacing w:line="360" w:lineRule="auto"/>
+        <w:rPr>
+          <w:rFonts w:ascii="Arial" w:hAnsi="Arial" w:cs="Arial"/>
+        </w:rPr>
+      </w:pPr>
+    </w:p>
+    <w:p>
+      <w:pPr>
+        <w:spacing w:line="360" w:lineRule="auto"/>
+        <w:rPr>
+          <w:rFonts w:ascii="Arial" w:hAnsi="Arial" w:cs="Arial"/>
+        </w:rPr>
+      </w:pPr>
+    </w:p>
+    <w:p>
+      <w:pPr>
+        <w:pStyle w:val="PargrafodaLista"/>
+        <w:numPr>
+          <w:ilvl w:val="0"/>
+          <w:numId w:val="1"/>
+        </w:numPr>
+        <w:spacing w:line="360" w:lineRule="auto"/>
+        <w:rPr>
+          <w:rFonts w:ascii="Arial" w:hAnsi="Arial" w:cs="Arial"/>
+        </w:rPr>
+      </w:pPr>
+      <w:r>
+        <w:rPr>
+          <w:rFonts w:ascii="Arial" w:hAnsi="Arial" w:cs="Arial"/>
+        </w:rPr>
+        <w:t>Compras efetuadas no segundo trimestre do ano.</w:t>
+      </w:r>
+    </w:p>
+    <w:p>
+      <w:pPr>
+        <w:spacing w:line="360" w:lineRule="auto"/>
+        <w:rPr>
+          <w:rFonts w:ascii="Arial" w:hAnsi="Arial" w:cs="Arial"/>
+        </w:rPr>
+      </w:pPr>
+    </w:p>
+    <w:p>
+      <w:pPr>
+        <w:spacing w:line="360" w:lineRule="auto"/>
+        <w:rPr>
+          <w:rFonts w:ascii="Arial" w:hAnsi="Arial" w:cs="Arial"/>
+        </w:rPr>
+      </w:pPr>
+    </w:p>
+    <w:p>
+      <w:pPr>
+        <w:pStyle w:val="PargrafodaLista"/>
+        <w:numPr>
+          <w:ilvl w:val="0"/>
+          <w:numId w:val="1"/>
+        </w:numPr>
+        <w:spacing w:line="360" w:lineRule="auto"/>
+        <w:rPr>
+          <w:rFonts w:ascii="Arial" w:hAnsi="Arial" w:cs="Arial"/>
+        </w:rPr>
+      </w:pPr>
+      <w:r>
+        <w:rPr>
+          <w:rFonts w:ascii="Arial" w:hAnsi="Arial" w:cs="Arial"/>
+        </w:rPr>
+        <w:t>Nome e lote de todos os produtos que foram comprados com quantidade maior que 6.</w:t>
+      </w:r>
+    </w:p>
+    <w:p>
+      <w:pPr>
+        <w:spacing w:line="360" w:lineRule="auto"/>
+        <w:rPr>
+          <w:rFonts w:ascii="Arial" w:hAnsi="Arial" w:cs="Arial"/>
+        </w:rPr>
+      </w:pPr>
+    </w:p>
+    <w:p>
+      <w:pPr>
+        <w:spacing w:line="360" w:lineRule="auto"/>
+        <w:rPr>
+          <w:rFonts w:ascii="Arial" w:hAnsi="Arial" w:cs="Arial"/>
+        </w:rPr>
+      </w:pPr>
+    </w:p>
+    <w:p>
+      <w:pPr>
+        <w:pStyle w:val="PargrafodaLista"/>
+        <w:numPr>
+          <w:ilvl w:val="0"/>
+          <w:numId w:val="1"/>
+        </w:numPr>
+        <w:spacing w:line="360" w:lineRule="auto"/>
+        <w:rPr>
+          <w:rFonts w:ascii="Arial" w:hAnsi="Arial" w:cs="Arial"/>
+        </w:rPr>
+      </w:pPr>
+      <w:r>
+        <w:rPr>
+          <w:rFonts w:ascii="Arial" w:hAnsi="Arial" w:cs="Arial"/>
+        </w:rPr>
+        <w:t>Lote, validade e descrição dos produtos que não foram comprados.</w:t>
+      </w:r>
+    </w:p>
+    <w:p>
+      <w:pPr>
+        <w:spacing w:line="360" w:lineRule="auto"/>
+        <w:rPr>
+          <w:rFonts w:ascii="Arial" w:hAnsi="Arial" w:cs="Arial"/>
+        </w:rPr>
+      </w:pPr>
+    </w:p>
+    <w:p>
+      <w:pPr>
         <w:spacing w:line="360" w:lineRule="auto"/>
         <w:rPr>
           <w:rFonts w:ascii="Arial" w:hAnsi="Arial" w:cs="Arial"/>

</xml_diff>

<commit_message>
alteracao no documento do exercicio pratico 008
</commit_message>
<xml_diff>
--- a/Prática/Exercicios 008 Consulta MySQL 08-04.docx
+++ b/Prática/Exercicios 008 Consulta MySQL 08-04.docx
@@ -98,18 +98,293 @@
     <w:p>
       <w:pPr>
         <w:spacing w:line="360" w:lineRule="auto"/>
-        <w:rPr>
-          <w:rFonts w:ascii="Arial" w:hAnsi="Arial" w:cs="Arial"/>
-        </w:rPr>
-      </w:pPr>
-    </w:p>
-    <w:p>
-      <w:pPr>
-        <w:spacing w:line="360" w:lineRule="auto"/>
-        <w:rPr>
-          <w:rFonts w:ascii="Arial" w:hAnsi="Arial" w:cs="Arial"/>
-        </w:rPr>
-      </w:pPr>
+        <w:ind w:left="360"/>
+        <w:rPr>
+          <w:rFonts w:ascii="Arial" w:hAnsi="Arial" w:cs="Arial"/>
+          <w:color w:val="FF0000"/>
+        </w:rPr>
+      </w:pPr>
+      <w:proofErr w:type="spellStart"/>
+      <w:r>
+        <w:rPr>
+          <w:rFonts w:ascii="Arial" w:hAnsi="Arial" w:cs="Arial"/>
+          <w:color w:val="FF0000"/>
+        </w:rPr>
+        <w:t>select</w:t>
+      </w:r>
+      <w:proofErr w:type="spellEnd"/>
+      <w:r>
+        <w:rPr>
+          <w:rFonts w:ascii="Arial" w:hAnsi="Arial" w:cs="Arial"/>
+          <w:color w:val="FF0000"/>
+        </w:rPr>
+        <w:t xml:space="preserve"> </w:t>
+      </w:r>
+      <w:proofErr w:type="spellStart"/>
+      <w:proofErr w:type="gramStart"/>
+      <w:r>
+        <w:rPr>
+          <w:rFonts w:ascii="Arial" w:hAnsi="Arial" w:cs="Arial"/>
+          <w:color w:val="FF0000"/>
+        </w:rPr>
+        <w:t>produto.descricao</w:t>
+      </w:r>
+      <w:proofErr w:type="spellEnd"/>
+      <w:proofErr w:type="gramEnd"/>
+      <w:r>
+        <w:rPr>
+          <w:rFonts w:ascii="Arial" w:hAnsi="Arial" w:cs="Arial"/>
+          <w:color w:val="FF0000"/>
+        </w:rPr>
+        <w:t xml:space="preserve">, </w:t>
+      </w:r>
+      <w:proofErr w:type="spellStart"/>
+      <w:r>
+        <w:rPr>
+          <w:rFonts w:ascii="Arial" w:hAnsi="Arial" w:cs="Arial"/>
+          <w:color w:val="FF0000"/>
+        </w:rPr>
+        <w:t>produto.codprod</w:t>
+      </w:r>
+      <w:proofErr w:type="spellEnd"/>
+      <w:r>
+        <w:rPr>
+          <w:rFonts w:ascii="Arial" w:hAnsi="Arial" w:cs="Arial"/>
+          <w:color w:val="FF0000"/>
+        </w:rPr>
+        <w:t xml:space="preserve">, </w:t>
+      </w:r>
+      <w:proofErr w:type="spellStart"/>
+      <w:r>
+        <w:rPr>
+          <w:rFonts w:ascii="Arial" w:hAnsi="Arial" w:cs="Arial"/>
+          <w:color w:val="FF0000"/>
+        </w:rPr>
+        <w:t>item.quantidade</w:t>
+      </w:r>
+      <w:proofErr w:type="spellEnd"/>
+      <w:r>
+        <w:rPr>
+          <w:rFonts w:ascii="Arial" w:hAnsi="Arial" w:cs="Arial"/>
+          <w:color w:val="FF0000"/>
+        </w:rPr>
+        <w:t xml:space="preserve">, </w:t>
+      </w:r>
+      <w:proofErr w:type="spellStart"/>
+      <w:r>
+        <w:rPr>
+          <w:rFonts w:ascii="Arial" w:hAnsi="Arial" w:cs="Arial"/>
+          <w:color w:val="FF0000"/>
+        </w:rPr>
+        <w:t>item.coditem</w:t>
+      </w:r>
+      <w:proofErr w:type="spellEnd"/>
+      <w:r>
+        <w:rPr>
+          <w:rFonts w:ascii="Arial" w:hAnsi="Arial" w:cs="Arial"/>
+          <w:color w:val="FF0000"/>
+        </w:rPr>
+        <w:t xml:space="preserve"> </w:t>
+      </w:r>
+      <w:proofErr w:type="spellStart"/>
+      <w:r>
+        <w:rPr>
+          <w:rFonts w:ascii="Arial" w:hAnsi="Arial" w:cs="Arial"/>
+          <w:color w:val="FF0000"/>
+        </w:rPr>
+        <w:t>from</w:t>
+      </w:r>
+      <w:proofErr w:type="spellEnd"/>
+      <w:r>
+        <w:rPr>
+          <w:rFonts w:ascii="Arial" w:hAnsi="Arial" w:cs="Arial"/>
+          <w:color w:val="FF0000"/>
+        </w:rPr>
+        <w:t xml:space="preserve"> produto</w:t>
+      </w:r>
+    </w:p>
+    <w:p>
+      <w:pPr>
+        <w:spacing w:line="360" w:lineRule="auto"/>
+        <w:ind w:left="360"/>
+        <w:rPr>
+          <w:rFonts w:ascii="Arial" w:hAnsi="Arial" w:cs="Arial"/>
+          <w:color w:val="FF0000"/>
+        </w:rPr>
+      </w:pPr>
+      <w:proofErr w:type="spellStart"/>
+      <w:r>
+        <w:rPr>
+          <w:rFonts w:ascii="Arial" w:hAnsi="Arial" w:cs="Arial"/>
+          <w:color w:val="FF0000"/>
+        </w:rPr>
+        <w:t>inner</w:t>
+      </w:r>
+      <w:proofErr w:type="spellEnd"/>
+      <w:r>
+        <w:rPr>
+          <w:rFonts w:ascii="Arial" w:hAnsi="Arial" w:cs="Arial"/>
+          <w:color w:val="FF0000"/>
+        </w:rPr>
+        <w:t xml:space="preserve"> </w:t>
+      </w:r>
+      <w:proofErr w:type="spellStart"/>
+      <w:r>
+        <w:rPr>
+          <w:rFonts w:ascii="Arial" w:hAnsi="Arial" w:cs="Arial"/>
+          <w:color w:val="FF0000"/>
+        </w:rPr>
+        <w:t>join</w:t>
+      </w:r>
+      <w:proofErr w:type="spellEnd"/>
+    </w:p>
+    <w:p>
+      <w:pPr>
+        <w:spacing w:line="360" w:lineRule="auto"/>
+        <w:ind w:left="360"/>
+        <w:rPr>
+          <w:rFonts w:ascii="Arial" w:hAnsi="Arial" w:cs="Arial"/>
+          <w:color w:val="FF0000"/>
+        </w:rPr>
+      </w:pPr>
+      <w:r>
+        <w:rPr>
+          <w:rFonts w:ascii="Arial" w:hAnsi="Arial" w:cs="Arial"/>
+          <w:color w:val="FF0000"/>
+        </w:rPr>
+        <w:t xml:space="preserve">item </w:t>
+      </w:r>
+      <w:proofErr w:type="spellStart"/>
+      <w:r>
+        <w:rPr>
+          <w:rFonts w:ascii="Arial" w:hAnsi="Arial" w:cs="Arial"/>
+          <w:color w:val="FF0000"/>
+        </w:rPr>
+        <w:t>on</w:t>
+      </w:r>
+      <w:proofErr w:type="spellEnd"/>
+      <w:r>
+        <w:rPr>
+          <w:rFonts w:ascii="Arial" w:hAnsi="Arial" w:cs="Arial"/>
+          <w:color w:val="FF0000"/>
+        </w:rPr>
+        <w:t xml:space="preserve"> </w:t>
+      </w:r>
+      <w:proofErr w:type="spellStart"/>
+      <w:proofErr w:type="gramStart"/>
+      <w:r>
+        <w:rPr>
+          <w:rFonts w:ascii="Arial" w:hAnsi="Arial" w:cs="Arial"/>
+          <w:color w:val="FF0000"/>
+        </w:rPr>
+        <w:t>item.codprod</w:t>
+      </w:r>
+      <w:proofErr w:type="spellEnd"/>
+      <w:proofErr w:type="gramEnd"/>
+      <w:r>
+        <w:rPr>
+          <w:rFonts w:ascii="Arial" w:hAnsi="Arial" w:cs="Arial"/>
+          <w:color w:val="FF0000"/>
+        </w:rPr>
+        <w:t xml:space="preserve"> = </w:t>
+      </w:r>
+      <w:proofErr w:type="spellStart"/>
+      <w:r>
+        <w:rPr>
+          <w:rFonts w:ascii="Arial" w:hAnsi="Arial" w:cs="Arial"/>
+          <w:color w:val="FF0000"/>
+        </w:rPr>
+        <w:t>produto.codprod</w:t>
+      </w:r>
+      <w:proofErr w:type="spellEnd"/>
+      <w:r>
+        <w:rPr>
+          <w:rFonts w:ascii="Arial" w:hAnsi="Arial" w:cs="Arial"/>
+          <w:color w:val="FF0000"/>
+        </w:rPr>
+        <w:t xml:space="preserve"> </w:t>
+      </w:r>
+      <w:proofErr w:type="spellStart"/>
+      <w:r>
+        <w:rPr>
+          <w:rFonts w:ascii="Arial" w:hAnsi="Arial" w:cs="Arial"/>
+          <w:color w:val="FF0000"/>
+        </w:rPr>
+        <w:t>where</w:t>
+      </w:r>
+      <w:proofErr w:type="spellEnd"/>
+      <w:r>
+        <w:rPr>
+          <w:rFonts w:ascii="Arial" w:hAnsi="Arial" w:cs="Arial"/>
+          <w:color w:val="FF0000"/>
+        </w:rPr>
+        <w:t xml:space="preserve"> </w:t>
+      </w:r>
+      <w:proofErr w:type="spellStart"/>
+      <w:r>
+        <w:rPr>
+          <w:rFonts w:ascii="Arial" w:hAnsi="Arial" w:cs="Arial"/>
+          <w:color w:val="FF0000"/>
+        </w:rPr>
+        <w:t>item.quantidade</w:t>
+      </w:r>
+      <w:proofErr w:type="spellEnd"/>
+      <w:r>
+        <w:rPr>
+          <w:rFonts w:ascii="Arial" w:hAnsi="Arial" w:cs="Arial"/>
+          <w:color w:val="FF0000"/>
+        </w:rPr>
+        <w:t xml:space="preserve"> &gt; 12;</w:t>
+      </w:r>
+    </w:p>
+    <w:p>
+      <w:pPr>
+        <w:spacing w:line="360" w:lineRule="auto"/>
+        <w:ind w:firstLine="360"/>
+        <w:rPr>
+          <w:rFonts w:ascii="Arial" w:hAnsi="Arial" w:cs="Arial"/>
+        </w:rPr>
+      </w:pPr>
+      <w:r>
+        <w:rPr>
+          <w:rFonts w:ascii="Arial" w:hAnsi="Arial" w:cs="Arial"/>
+        </w:rPr>
+        <w:drawing>
+          <wp:inline distT="0" distB="0" distL="0" distR="0" wp14:anchorId="375DE4F8" wp14:editId="2825DAA2">
+            <wp:extent cx="2867425" cy="1219370"/>
+            <wp:effectExtent l="0" t="0" r="9525" b="0"/>
+            <wp:docPr id="1" name="Imagem 1"/>
+            <wp:cNvGraphicFramePr>
+              <a:graphicFrameLocks xmlns:a="http://schemas.openxmlformats.org/drawingml/2006/main" noChangeAspect="1"/>
+            </wp:cNvGraphicFramePr>
+            <a:graphic xmlns:a="http://schemas.openxmlformats.org/drawingml/2006/main">
+              <a:graphicData uri="http://schemas.openxmlformats.org/drawingml/2006/picture">
+                <pic:pic xmlns:pic="http://schemas.openxmlformats.org/drawingml/2006/picture">
+                  <pic:nvPicPr>
+                    <pic:cNvPr id="1" name=""/>
+                    <pic:cNvPicPr/>
+                  </pic:nvPicPr>
+                  <pic:blipFill>
+                    <a:blip r:embed="rId5"/>
+                    <a:stretch>
+                      <a:fillRect/>
+                    </a:stretch>
+                  </pic:blipFill>
+                  <pic:spPr>
+                    <a:xfrm>
+                      <a:off x="0" y="0"/>
+                      <a:ext cx="2867425" cy="1219370"/>
+                    </a:xfrm>
+                    <a:prstGeom prst="rect">
+                      <a:avLst/>
+                    </a:prstGeom>
+                  </pic:spPr>
+                </pic:pic>
+              </a:graphicData>
+            </a:graphic>
+          </wp:inline>
+        </w:drawing>
+      </w:r>
     </w:p>
     <w:p>
       <w:pPr>
@@ -133,14 +408,16 @@
     <w:p>
       <w:pPr>
         <w:spacing w:line="360" w:lineRule="auto"/>
-        <w:rPr>
-          <w:rFonts w:ascii="Arial" w:hAnsi="Arial" w:cs="Arial"/>
-        </w:rPr>
-      </w:pPr>
-    </w:p>
-    <w:p>
-      <w:pPr>
-        <w:spacing w:line="360" w:lineRule="auto"/>
+        <w:ind w:left="360"/>
+        <w:rPr>
+          <w:rFonts w:ascii="Arial" w:hAnsi="Arial" w:cs="Arial"/>
+        </w:rPr>
+      </w:pPr>
+    </w:p>
+    <w:p>
+      <w:pPr>
+        <w:spacing w:line="360" w:lineRule="auto"/>
+        <w:ind w:left="360"/>
         <w:rPr>
           <w:rFonts w:ascii="Arial" w:hAnsi="Arial" w:cs="Arial"/>
         </w:rPr>
@@ -168,14 +445,16 @@
     <w:p>
       <w:pPr>
         <w:spacing w:line="360" w:lineRule="auto"/>
-        <w:rPr>
-          <w:rFonts w:ascii="Arial" w:hAnsi="Arial" w:cs="Arial"/>
-        </w:rPr>
-      </w:pPr>
-    </w:p>
-    <w:p>
-      <w:pPr>
-        <w:spacing w:line="360" w:lineRule="auto"/>
+        <w:ind w:left="360"/>
+        <w:rPr>
+          <w:rFonts w:ascii="Arial" w:hAnsi="Arial" w:cs="Arial"/>
+        </w:rPr>
+      </w:pPr>
+    </w:p>
+    <w:p>
+      <w:pPr>
+        <w:spacing w:line="360" w:lineRule="auto"/>
+        <w:ind w:left="360"/>
         <w:rPr>
           <w:rFonts w:ascii="Arial" w:hAnsi="Arial" w:cs="Arial"/>
         </w:rPr>
@@ -197,7 +476,7 @@
         <w:rPr>
           <w:rFonts w:ascii="Arial" w:hAnsi="Arial" w:cs="Arial"/>
         </w:rPr>
-        <w:t>Todos os clientes cuja cidade é “Guarapuava” e sexo masculino.</w:t>
+        <w:t>Todos os clientes cuja cidade é “Guarapuava” e sexo masculino</w:t>
       </w:r>
     </w:p>
     <w:p>
@@ -302,7 +581,6 @@
         <w:rPr>
           <w:rFonts w:ascii="Arial" w:hAnsi="Arial" w:cs="Arial"/>
         </w:rPr>
-        <w:lastRenderedPageBreak/>
         <w:t>Nome das pessoas que compraram mais de 5 peças de queijo e mais de 3 litros de leite.</w:t>
       </w:r>
     </w:p>
@@ -520,6 +798,7 @@
         <w:rPr>
           <w:rFonts w:ascii="Arial" w:hAnsi="Arial" w:cs="Arial"/>
         </w:rPr>
+        <w:lastRenderedPageBreak/>
         <w:t xml:space="preserve">Nome, Profissão e Sexo dos clientes que compram mais de </w:t>
       </w:r>
       <w:r>

</xml_diff>